<commit_message>
test img loop passes, changing xmlTemplater@constructor
</commit_message>
<xml_diff>
--- a/examples/tagLoopExampleImageExpected.docx
+++ b/examples/tagLoopExampleImageExpected.docx
@@ -66,53 +66,42 @@
     <w:p>
       <w:r>
         <w:lastRenderedPageBreak/>
-        <w:t>{</w:t>
-      </w:r>
-      <w:r>
-        <w:t>#</w:t>
-      </w:r>
+        <w:t/>
+      </w:r>
+    </w:p>
+    <w:p>
+      <w:pPr>
+        <w:pStyle w:val="Titre1"/>
+      </w:pPr>
+      <w:r>
+        <w:t xml:space="preserve">Prix: 1250</w:t>
+      </w:r>
+      <w:r>
+        <w:t/>
+      </w:r>
+      <w:r>
+        <w:t xml:space="preserve"/>
+      </w:r>
+    </w:p>
+    <w:p>
+      <w:pPr>
+        <w:pStyle w:val="Titre2"/>
+      </w:pPr>
       <w:proofErr w:type="spellStart"/>
       <w:r>
-        <w:t>offre</w:t>
+        <w:t>Titre</w:t>
       </w:r>
       <w:proofErr w:type="spellEnd"/>
       <w:r>
-        <w:t>}</w:t>
-      </w:r>
-    </w:p>
-    <w:p>
-      <w:pPr>
-        <w:pStyle w:val="Titre1"/>
-      </w:pPr>
-      <w:r>
-        <w:t>Prix: {</w:t>
-      </w:r>
-      <w:r>
-        <w:t>prix</w:t>
-      </w:r>
-      <w:r>
-        <w:t>}</w:t>
-      </w:r>
-    </w:p>
-    <w:p>
-      <w:pPr>
-        <w:pStyle w:val="Titre2"/>
-      </w:pPr>
+        <w:t xml:space="preserve"> titre1</w:t>
+      </w:r>
       <w:proofErr w:type="spellStart"/>
       <w:r>
-        <w:t>Titre</w:t>
+        <w:t/>
       </w:r>
       <w:proofErr w:type="spellEnd"/>
       <w:r>
-        <w:t xml:space="preserve"> {</w:t>
-      </w:r>
-      <w:proofErr w:type="spellStart"/>
-      <w:r>
-        <w:t>titre</w:t>
-      </w:r>
-      <w:proofErr w:type="spellEnd"/>
-      <w:r>
-        <w:t>}</w:t>
+        <w:t xml:space="preserve"/>
       </w:r>
     </w:p>
     <w:p>
@@ -121,11 +110,11 @@
           <w:noProof/>
           <w:lang w:val="fr-FR" w:eastAsia="fr-FR"/>
         </w:rPr>
-        <w:drawing>
-          <wp:inline distT="0" distB="0" distL="0" distR="0">
+        <w:drawing xmlns:w="http://schemas.openxmlformats.org/wordprocessingml/2006/main">
+          <wp:inline xmlns:wp="http://schemas.openxmlformats.org/drawingml/2006/wordprocessingDrawing" distT="0" distB="0" distL="0" distR="0">
             <wp:extent cx="2371148" cy="1999323"/>
             <wp:effectExtent l="0" t="0" r="0" b="0"/>
-            <wp:docPr id="1" name="Image 1"/>
+            <wp:docPr id="590" name="vw_logo.png"/>
             <wp:cNvGraphicFramePr>
               <a:graphicFrameLocks xmlns:a="http://schemas.openxmlformats.org/drawingml/2006/main" noChangeAspect="1"/>
             </wp:cNvGraphicFramePr>
@@ -137,7 +126,7 @@
                     <pic:cNvPicPr/>
                   </pic:nvPicPr>
                   <pic:blipFill>
-                    <a:blip r:embed="rId9">
+                    <a:blip xmlns:r="http://schemas.openxmlformats.org/officeDocument/2006/relationships" r:embed="rId14">
                       <a:extLst>
                         <a:ext uri="{28A0092B-C50C-407E-A947-70E740481C1C}">
                           <a14:useLocalDpi xmlns:a14="http://schemas.microsoft.com/office/drawing/2010/main" val="0"/>
@@ -174,46 +163,229 @@
       <w:bookmarkEnd w:id="0"/>
       <w:r>
         <w:lastRenderedPageBreak/>
-        <w:t>{</w:t>
-      </w:r>
-      <w:r>
-        <w:t>/</w:t>
-      </w:r>
+        <w:t/>
+      </w:r>
+    </w:p>
+    <w:p>
+      <w:pPr>
+        <w:pStyle w:val="Titre1"/>
+      </w:pPr>
+      <w:r>
+        <w:t xml:space="preserve">Prix: 2000</w:t>
+      </w:r>
+      <w:r>
+        <w:t/>
+      </w:r>
+      <w:r>
+        <w:t xml:space="preserve"/>
+      </w:r>
+    </w:p>
+    <w:p>
+      <w:pPr>
+        <w:pStyle w:val="Titre2"/>
+      </w:pPr>
       <w:proofErr w:type="spellStart"/>
       <w:r>
-        <w:t>offre</w:t>
+        <w:t>Titre</w:t>
       </w:r>
       <w:proofErr w:type="spellEnd"/>
       <w:r>
-        <w:t>}</w:t>
-      </w:r>
-    </w:p>
-    <w:p>
-      <w:r>
-        <w:t>{</w:t>
+        <w:t xml:space="preserve"> titre2</w:t>
+      </w:r>
+      <w:proofErr w:type="spellStart"/>
+      <w:r>
+        <w:t/>
+      </w:r>
+      <w:proofErr w:type="spellEnd"/>
+      <w:r>
+        <w:t xml:space="preserve"/>
+      </w:r>
+    </w:p>
+    <w:p>
+      <w:r>
+        <w:rPr>
+          <w:noProof/>
+          <w:lang w:val="fr-FR" w:eastAsia="fr-FR"/>
+        </w:rPr>
+        <w:drawing xmlns:w="http://schemas.openxmlformats.org/wordprocessingml/2006/main">
+          <wp:inline xmlns:wp="http://schemas.openxmlformats.org/drawingml/2006/wordprocessingDrawing" distT="0" distB="0" distL="0" distR="0">
+            <wp:extent cx="2371148" cy="1999323"/>
+            <wp:effectExtent l="0" t="0" r="0" b="0"/>
+            <wp:docPr id="263" name="bmw_logo.png"/>
+            <wp:cNvGraphicFramePr>
+              <a:graphicFrameLocks xmlns:a="http://schemas.openxmlformats.org/drawingml/2006/main" noChangeAspect="1"/>
+            </wp:cNvGraphicFramePr>
+            <a:graphic xmlns:a="http://schemas.openxmlformats.org/drawingml/2006/main">
+              <a:graphicData uri="http://schemas.openxmlformats.org/drawingml/2006/picture">
+                <pic:pic xmlns:pic="http://schemas.openxmlformats.org/drawingml/2006/picture">
+                  <pic:nvPicPr>
+                    <pic:cNvPr id="0" name="Image2.png"/>
+                    <pic:cNvPicPr/>
+                  </pic:nvPicPr>
+                  <pic:blipFill>
+                    <a:blip xmlns:r="http://schemas.openxmlformats.org/officeDocument/2006/relationships" r:embed="rId15">
+                      <a:extLst>
+                        <a:ext uri="{28A0092B-C50C-407E-A947-70E740481C1C}">
+                          <a14:useLocalDpi xmlns:a14="http://schemas.microsoft.com/office/drawing/2010/main" val="0"/>
+                        </a:ext>
+                      </a:extLst>
+                    </a:blip>
+                    <a:stretch>
+                      <a:fillRect/>
+                    </a:stretch>
+                  </pic:blipFill>
+                  <pic:spPr>
+                    <a:xfrm>
+                      <a:off x="0" y="0"/>
+                      <a:ext cx="2371148" cy="1999323"/>
+                    </a:xfrm>
+                    <a:prstGeom prst="rect">
+                      <a:avLst/>
+                    </a:prstGeom>
+                  </pic:spPr>
+                </pic:pic>
+              </a:graphicData>
+            </a:graphic>
+          </wp:inline>
+        </w:drawing>
+      </w:r>
+    </w:p>
+    <w:p>
+      <w:r>
+        <w:br w:type="page"/>
+      </w:r>
+    </w:p>
+    <w:p>
+      <w:bookmarkStart w:id="0" w:name="_GoBack"/>
+      <w:bookmarkEnd w:id="0"/>
+      <w:r>
+        <w:lastRenderedPageBreak/>
+        <w:t/>
+      </w:r>
+    </w:p>
+    <w:p>
+      <w:pPr>
+        <w:pStyle w:val="Titre1"/>
+      </w:pPr>
+      <w:r>
+        <w:t xml:space="preserve">Prix: 1400</w:t>
+      </w:r>
+      <w:r>
+        <w:t/>
+      </w:r>
+      <w:r>
+        <w:t xml:space="preserve"/>
+      </w:r>
+    </w:p>
+    <w:p>
+      <w:pPr>
+        <w:pStyle w:val="Titre2"/>
+      </w:pPr>
+      <w:proofErr w:type="spellStart"/>
+      <w:r>
+        <w:t>Titre</w:t>
+      </w:r>
+      <w:proofErr w:type="spellEnd"/>
+      <w:r>
+        <w:t xml:space="preserve"> titre3</w:t>
+      </w:r>
+      <w:proofErr w:type="spellStart"/>
+      <w:r>
+        <w:t/>
+      </w:r>
+      <w:proofErr w:type="spellEnd"/>
+      <w:r>
+        <w:t xml:space="preserve"/>
+      </w:r>
+    </w:p>
+    <w:p>
+      <w:r>
+        <w:rPr>
+          <w:noProof/>
+          <w:lang w:val="fr-FR" w:eastAsia="fr-FR"/>
+        </w:rPr>
+        <w:drawing xmlns:w="http://schemas.openxmlformats.org/wordprocessingml/2006/main">
+          <wp:inline xmlns:wp="http://schemas.openxmlformats.org/drawingml/2006/wordprocessingDrawing" distT="0" distB="0" distL="0" distR="0">
+            <wp:extent cx="2371148" cy="1999323"/>
+            <wp:effectExtent l="0" t="0" r="0" b="0"/>
+            <wp:docPr id="145" name="firefox_logo.png"/>
+            <wp:cNvGraphicFramePr>
+              <a:graphicFrameLocks xmlns:a="http://schemas.openxmlformats.org/drawingml/2006/main" noChangeAspect="1"/>
+            </wp:cNvGraphicFramePr>
+            <a:graphic xmlns:a="http://schemas.openxmlformats.org/drawingml/2006/main">
+              <a:graphicData uri="http://schemas.openxmlformats.org/drawingml/2006/picture">
+                <pic:pic xmlns:pic="http://schemas.openxmlformats.org/drawingml/2006/picture">
+                  <pic:nvPicPr>
+                    <pic:cNvPr id="0" name="Image2.png"/>
+                    <pic:cNvPicPr/>
+                  </pic:nvPicPr>
+                  <pic:blipFill>
+                    <a:blip xmlns:r="http://schemas.openxmlformats.org/officeDocument/2006/relationships" r:embed="rId16">
+                      <a:extLst>
+                        <a:ext uri="{28A0092B-C50C-407E-A947-70E740481C1C}">
+                          <a14:useLocalDpi xmlns:a14="http://schemas.microsoft.com/office/drawing/2010/main" val="0"/>
+                        </a:ext>
+                      </a:extLst>
+                    </a:blip>
+                    <a:stretch>
+                      <a:fillRect/>
+                    </a:stretch>
+                  </pic:blipFill>
+                  <pic:spPr>
+                    <a:xfrm>
+                      <a:off x="0" y="0"/>
+                      <a:ext cx="2371148" cy="1999323"/>
+                    </a:xfrm>
+                    <a:prstGeom prst="rect">
+                      <a:avLst/>
+                    </a:prstGeom>
+                  </pic:spPr>
+                </pic:pic>
+              </a:graphicData>
+            </a:graphic>
+          </wp:inline>
+        </w:drawing>
+      </w:r>
+    </w:p>
+    <w:p>
+      <w:r>
+        <w:br w:type="page"/>
+      </w:r>
+    </w:p>
+    <w:p>
+      <w:bookmarkStart w:id="0" w:name="_GoBack"/>
+      <w:bookmarkEnd w:id="0"/>
+      <w:r>
+        <w:lastRenderedPageBreak/>
+        <w:t/>
+      </w:r>
+    </w:p>
+    <w:p>
+      <w:r>
+        <w:t xml:space="preserve">Hipp</w:t>
       </w:r>
       <w:proofErr w:type="gramStart"/>
       <w:r>
-        <w:t>nom</w:t>
+        <w:t/>
       </w:r>
       <w:proofErr w:type="gramEnd"/>
       <w:r>
-        <w:t>}</w:t>
-      </w:r>
-    </w:p>
-    <w:p>
-      <w:r>
-        <w:t>{</w:t>
+        <w:t xml:space="preserve"/>
+      </w:r>
+    </w:p>
+    <w:p>
+      <w:r>
+        <w:t xml:space="preserve">Edgar</w:t>
       </w:r>
       <w:proofErr w:type="spellStart"/>
       <w:proofErr w:type="gramStart"/>
       <w:r>
-        <w:t>prenom</w:t>
+        <w:t/>
       </w:r>
       <w:proofErr w:type="spellEnd"/>
       <w:proofErr w:type="gramEnd"/>
       <w:r>
-        <w:t>}</w:t>
+        <w:t xml:space="preserve"/>
       </w:r>
     </w:p>
     <w:sectPr>
@@ -263,51 +435,51 @@
       <w:rPr>
         <w:color w:val="FF0000"/>
       </w:rPr>
-      <w:t>{</w:t>
+      <w:t xml:space="preserve">Hipp</w:t>
     </w:r>
     <w:proofErr w:type="gramStart"/>
     <w:r>
       <w:rPr>
         <w:color w:val="FF0000"/>
       </w:rPr>
-      <w:t>nom</w:t>
+      <w:t/>
     </w:r>
     <w:proofErr w:type="gramEnd"/>
     <w:r>
       <w:rPr>
         <w:color w:val="FF0000"/>
       </w:rPr>
-      <w:t>}</w:t>
+      <w:t xml:space="preserve"/>
     </w:r>
     <w:r>
       <w:ptab w:relativeTo="margin" w:alignment="center" w:leader="none"/>
     </w:r>
     <w:r>
-      <w:t>{</w:t>
+      <w:t xml:space="preserve">Edgar</w:t>
     </w:r>
     <w:proofErr w:type="spellStart"/>
     <w:proofErr w:type="gramStart"/>
     <w:r>
-      <w:t>prenom</w:t>
+      <w:t/>
     </w:r>
     <w:proofErr w:type="spellEnd"/>
     <w:proofErr w:type="gramEnd"/>
     <w:r>
-      <w:t>}</w:t>
+      <w:t xml:space="preserve"/>
     </w:r>
     <w:r>
       <w:ptab w:relativeTo="margin" w:alignment="right" w:leader="none"/>
     </w:r>
     <w:r>
-      <w:t>{</w:t>
+      <w:t xml:space="preserve">0652455478</w:t>
     </w:r>
     <w:proofErr w:type="gramStart"/>
     <w:r>
-      <w:t>telephone</w:t>
+      <w:t/>
     </w:r>
     <w:proofErr w:type="gramEnd"/>
     <w:r>
-      <w:t>}</w:t>
+      <w:t xml:space="preserve"/>
     </w:r>
   </w:p>
 </w:ftr>
@@ -345,25 +517,25 @@
       <w:pStyle w:val="En-tte"/>
     </w:pPr>
     <w:r>
-      <w:t>{</w:t>
+      <w:t xml:space="preserve">Hipp</w:t>
     </w:r>
     <w:proofErr w:type="gramStart"/>
     <w:r>
-      <w:t>nom</w:t>
+      <w:t/>
     </w:r>
     <w:proofErr w:type="gramEnd"/>
     <w:r>
-      <w:t>} {</w:t>
+      <w:t xml:space="preserve"> Edgar</w:t>
     </w:r>
     <w:proofErr w:type="spellStart"/>
     <w:proofErr w:type="gramStart"/>
     <w:r>
-      <w:t>prenom</w:t>
+      <w:t/>
     </w:r>
     <w:proofErr w:type="spellEnd"/>
     <w:proofErr w:type="gramEnd"/>
     <w:r>
-      <w:t>}</w:t>
+      <w:t xml:space="preserve"/>
     </w:r>
   </w:p>
 </w:hdr>

</xml_diff>

<commit_message>
removed download option of output, and separated output from calculation of the zip file
</commit_message>
<xml_diff>
--- a/examples/tagLoopExampleImageExpected.docx
+++ b/examples/tagLoopExampleImageExpected.docx
@@ -114,7 +114,7 @@
           <wp:inline xmlns:wp="http://schemas.openxmlformats.org/drawingml/2006/wordprocessingDrawing" distT="0" distB="0" distL="0" distR="0">
             <wp:extent cx="2371148" cy="1999323"/>
             <wp:effectExtent l="0" t="0" r="0" b="0"/>
-            <wp:docPr id="590" name="vw_logo.png"/>
+            <wp:docPr id="1" name="vw_logo.png"/>
             <wp:cNvGraphicFramePr>
               <a:graphicFrameLocks xmlns:a="http://schemas.openxmlformats.org/drawingml/2006/main" noChangeAspect="1"/>
             </wp:cNvGraphicFramePr>
@@ -211,7 +211,7 @@
           <wp:inline xmlns:wp="http://schemas.openxmlformats.org/drawingml/2006/wordprocessingDrawing" distT="0" distB="0" distL="0" distR="0">
             <wp:extent cx="2371148" cy="1999323"/>
             <wp:effectExtent l="0" t="0" r="0" b="0"/>
-            <wp:docPr id="263" name="bmw_logo.png"/>
+            <wp:docPr id="2" name="bmw_logo.png"/>
             <wp:cNvGraphicFramePr>
               <a:graphicFrameLocks xmlns:a="http://schemas.openxmlformats.org/drawingml/2006/main" noChangeAspect="1"/>
             </wp:cNvGraphicFramePr>
@@ -308,7 +308,7 @@
           <wp:inline xmlns:wp="http://schemas.openxmlformats.org/drawingml/2006/wordprocessingDrawing" distT="0" distB="0" distL="0" distR="0">
             <wp:extent cx="2371148" cy="1999323"/>
             <wp:effectExtent l="0" t="0" r="0" b="0"/>
-            <wp:docPr id="145" name="firefox_logo.png"/>
+            <wp:docPr id="3" name="firefox_logo.png"/>
             <wp:cNvGraphicFramePr>
               <a:graphicFrameLocks xmlns:a="http://schemas.openxmlformats.org/drawingml/2006/main" noChangeAspect="1"/>
             </wp:cNvGraphicFramePr>

</xml_diff>